<commit_message>
Updated seminar docx file
</commit_message>
<xml_diff>
--- a/assets/docs/13 February '25 NZISF seminar.docx
+++ b/assets/docs/13 February '25 NZISF seminar.docx
@@ -11,9 +11,9 @@
           <w:szCs w:val="32"/>
         </w:rPr>
       </w:pPr>
-      <w:bookmarkStart w:id="0" w:name="_Hlk176160583"/>
-      <w:bookmarkStart w:id="1" w:name="_Hlk187991882"/>
-      <w:bookmarkEnd w:id="1"/>
+      <w:bookmarkStart w:id="0" w:name="_Hlk187991882"/>
+      <w:bookmarkStart w:id="1" w:name="_Hlk176160583"/>
+      <w:bookmarkEnd w:id="0"/>
       <w:r>
         <w:rPr>
           <w:b/>
@@ -184,12 +184,30 @@
           <w:bCs/>
         </w:rPr>
       </w:pPr>
+      <w:hyperlink r:id="rId8" w:history="1">
+        <w:r>
+          <w:rPr>
+            <w:rStyle w:val="Hyperlink"/>
+            <w:b/>
+            <w:bCs/>
+          </w:rPr>
+          <w:t>https://events.humanitix.com/nzisf-feb-2025</w:t>
+        </w:r>
+      </w:hyperlink>
     </w:p>
     <w:p>
       <w:pPr>
         <w:rPr>
           <w:b/>
           <w:bCs/>
+        </w:rPr>
+      </w:pPr>
+    </w:p>
+    <w:p>
+      <w:pPr>
+        <w:rPr>
+          <w:b/>
+          <w:bCs/>
           <w:sz w:val="28"/>
           <w:szCs w:val="28"/>
         </w:rPr>
@@ -283,6 +301,7 @@
         <w:rPr>
           <w:noProof/>
         </w:rPr>
+        <w:lastRenderedPageBreak/>
         <w:drawing>
           <wp:anchor distT="0" distB="0" distL="114300" distR="114300" simplePos="0" relativeHeight="251658240" behindDoc="0" locked="0" layoutInCell="1" allowOverlap="1" wp14:anchorId="12A6565C" wp14:editId="28EDE3E3">
             <wp:simplePos x="0" y="0"/>
@@ -309,7 +328,7 @@
                     </pic:cNvPicPr>
                   </pic:nvPicPr>
                   <pic:blipFill>
-                    <a:blip r:embed="rId8">
+                    <a:blip r:embed="rId9">
                       <a:extLst>
                         <a:ext uri="{28A0092B-C50C-407E-A947-70E740481C1C}">
                           <a14:useLocalDpi xmlns:a14="http://schemas.microsoft.com/office/drawing/2010/main" val="0"/>
@@ -380,13 +399,12 @@
         <w:rPr>
           <w:noProof/>
         </w:rPr>
-        <w:lastRenderedPageBreak/>
         <w:drawing>
           <wp:inline distT="0" distB="0" distL="0" distR="0" wp14:anchorId="751768BF" wp14:editId="1E1A6891">
             <wp:extent cx="1952625" cy="285750"/>
             <wp:effectExtent l="0" t="0" r="9525" b="0"/>
             <wp:docPr id="1343734945" name="Picture 12">
-              <a:hlinkClick xmlns:a="http://schemas.openxmlformats.org/drawingml/2006/main" r:id="rId9" tgtFrame="_blank"/>
+              <a:hlinkClick xmlns:a="http://schemas.openxmlformats.org/drawingml/2006/main" r:id="rId10" tgtFrame="_blank"/>
             </wp:docPr>
             <wp:cNvGraphicFramePr>
               <a:graphicFrameLocks xmlns:a="http://schemas.openxmlformats.org/drawingml/2006/main" noChangeAspect="1"/>
@@ -396,14 +414,14 @@
                 <pic:pic xmlns:pic="http://schemas.openxmlformats.org/drawingml/2006/picture">
                   <pic:nvPicPr>
                     <pic:cNvPr id="1343734945" name="Picture 12">
-                      <a:hlinkClick r:id="rId9" tgtFrame="_blank"/>
+                      <a:hlinkClick r:id="rId10" tgtFrame="_blank"/>
                     </pic:cNvPr>
                     <pic:cNvPicPr>
                       <a:picLocks noChangeAspect="1" noChangeArrowheads="1"/>
                     </pic:cNvPicPr>
                   </pic:nvPicPr>
                   <pic:blipFill>
-                    <a:blip r:embed="rId10" r:link="rId11">
+                    <a:blip r:embed="rId11" r:link="rId12">
                       <a:extLst>
                         <a:ext uri="{28A0092B-C50C-407E-A947-70E740481C1C}">
                           <a14:useLocalDpi xmlns:a14="http://schemas.microsoft.com/office/drawing/2010/main" val="0"/>
@@ -442,6 +460,32 @@
           <w:bCs/>
         </w:rPr>
       </w:pPr>
+      <w:hyperlink r:id="rId13" w:history="1">
+        <w:r>
+          <w:rPr>
+            <w:rStyle w:val="Hyperlink"/>
+            <w:b/>
+            <w:bCs/>
+          </w:rPr>
+          <w:t>https://events.humanitix.com/nzisf-feb-2025/tickets</w:t>
+        </w:r>
+      </w:hyperlink>
+    </w:p>
+    <w:p>
+      <w:pPr>
+        <w:rPr>
+          <w:b/>
+          <w:bCs/>
+        </w:rPr>
+      </w:pPr>
+    </w:p>
+    <w:p>
+      <w:pPr>
+        <w:rPr>
+          <w:b/>
+          <w:bCs/>
+        </w:rPr>
+      </w:pPr>
       <w:r>
         <w:rPr>
           <w:b/>
@@ -524,139 +568,129 @@
       <w:r>
         <w:t xml:space="preserve"> </w:t>
       </w:r>
-      <w:r>
-        <w:fldChar w:fldCharType="begin"/>
-      </w:r>
-      <w:r>
-        <w:instrText>HYPERLINK "https://url.au.m.mimecastprotect.com/s/Ic7pCwV1NRfQq8kZIKJq19?domain=appsec.org.nz/" \t "_blank"</w:instrText>
-      </w:r>
-      <w:r>
-        <w:fldChar w:fldCharType="separate"/>
-      </w:r>
-      <w:r>
-        <w:rPr>
-          <w:rStyle w:val="Hyperlink"/>
-          <w:noProof/>
-        </w:rPr>
-        <w:drawing>
-          <wp:inline distT="0" distB="0" distL="0" distR="0" wp14:anchorId="4193DDAE" wp14:editId="7F80FC6C">
-            <wp:extent cx="1238250" cy="523875"/>
-            <wp:effectExtent l="0" t="0" r="0" b="9525"/>
-            <wp:docPr id="90263741" name="Picture 11" descr="A blue and white logo&#10;&#10;Description automatically generated"/>
-            <wp:cNvGraphicFramePr>
-              <a:graphicFrameLocks xmlns:a="http://schemas.openxmlformats.org/drawingml/2006/main" noChangeAspect="1"/>
-            </wp:cNvGraphicFramePr>
-            <a:graphic xmlns:a="http://schemas.openxmlformats.org/drawingml/2006/main">
-              <a:graphicData uri="http://schemas.openxmlformats.org/drawingml/2006/picture">
-                <pic:pic xmlns:pic="http://schemas.openxmlformats.org/drawingml/2006/picture">
-                  <pic:nvPicPr>
-                    <pic:cNvPr id="0" name="Picture 4" descr="A blue and white logo&#10;&#10;Description automatically generated"/>
-                    <pic:cNvPicPr>
-                      <a:picLocks noChangeAspect="1" noChangeArrowheads="1"/>
-                    </pic:cNvPicPr>
-                  </pic:nvPicPr>
-                  <pic:blipFill>
-                    <a:blip r:embed="rId12" r:link="rId13">
-                      <a:extLst>
-                        <a:ext uri="{28A0092B-C50C-407E-A947-70E740481C1C}">
-                          <a14:useLocalDpi xmlns:a14="http://schemas.microsoft.com/office/drawing/2010/main" val="0"/>
-                        </a:ext>
-                      </a:extLst>
-                    </a:blip>
-                    <a:srcRect/>
-                    <a:stretch>
-                      <a:fillRect/>
-                    </a:stretch>
-                  </pic:blipFill>
-                  <pic:spPr bwMode="auto">
-                    <a:xfrm>
-                      <a:off x="0" y="0"/>
-                      <a:ext cx="1238250" cy="523875"/>
-                    </a:xfrm>
-                    <a:prstGeom prst="rect">
-                      <a:avLst/>
-                    </a:prstGeom>
-                    <a:noFill/>
-                    <a:ln>
+      <w:hyperlink r:id="rId14" w:tgtFrame="_blank" w:history="1">
+        <w:r>
+          <w:rPr>
+            <w:rStyle w:val="Hyperlink"/>
+            <w:noProof/>
+          </w:rPr>
+          <w:drawing>
+            <wp:inline distT="0" distB="0" distL="0" distR="0" wp14:anchorId="4193DDAE" wp14:editId="7F80FC6C">
+              <wp:extent cx="1238250" cy="523875"/>
+              <wp:effectExtent l="0" t="0" r="0" b="9525"/>
+              <wp:docPr id="90263741" name="Picture 11" descr="A blue and white logo&#10;&#10;Description automatically generated"/>
+              <wp:cNvGraphicFramePr>
+                <a:graphicFrameLocks xmlns:a="http://schemas.openxmlformats.org/drawingml/2006/main" noChangeAspect="1"/>
+              </wp:cNvGraphicFramePr>
+              <a:graphic xmlns:a="http://schemas.openxmlformats.org/drawingml/2006/main">
+                <a:graphicData uri="http://schemas.openxmlformats.org/drawingml/2006/picture">
+                  <pic:pic xmlns:pic="http://schemas.openxmlformats.org/drawingml/2006/picture">
+                    <pic:nvPicPr>
+                      <pic:cNvPr id="0" name="Picture 4" descr="A blue and white logo&#10;&#10;Description automatically generated"/>
+                      <pic:cNvPicPr>
+                        <a:picLocks noChangeAspect="1" noChangeArrowheads="1"/>
+                      </pic:cNvPicPr>
+                    </pic:nvPicPr>
+                    <pic:blipFill>
+                      <a:blip r:embed="rId15" r:link="rId16">
+                        <a:extLst>
+                          <a:ext uri="{28A0092B-C50C-407E-A947-70E740481C1C}">
+                            <a14:useLocalDpi xmlns:a14="http://schemas.microsoft.com/office/drawing/2010/main" val="0"/>
+                          </a:ext>
+                        </a:extLst>
+                      </a:blip>
+                      <a:srcRect/>
+                      <a:stretch>
+                        <a:fillRect/>
+                      </a:stretch>
+                    </pic:blipFill>
+                    <pic:spPr bwMode="auto">
+                      <a:xfrm>
+                        <a:off x="0" y="0"/>
+                        <a:ext cx="1238250" cy="523875"/>
+                      </a:xfrm>
+                      <a:prstGeom prst="rect">
+                        <a:avLst/>
+                      </a:prstGeom>
                       <a:noFill/>
-                    </a:ln>
-                  </pic:spPr>
-                </pic:pic>
-              </a:graphicData>
-            </a:graphic>
-          </wp:inline>
-        </w:drawing>
-      </w:r>
-      <w:r>
-        <w:rPr>
-          <w:rStyle w:val="Hyperlink"/>
-        </w:rPr>
-        <w:t xml:space="preserve">    </w:t>
-      </w:r>
-      <w:r>
-        <w:rPr>
-          <w:rStyle w:val="Hyperlink"/>
-          <w:noProof/>
-        </w:rPr>
-        <w:drawing>
-          <wp:inline distT="0" distB="0" distL="0" distR="0" wp14:anchorId="60AC2B09" wp14:editId="76BC8352">
-            <wp:extent cx="1057275" cy="485775"/>
-            <wp:effectExtent l="0" t="0" r="9525" b="9525"/>
-            <wp:docPr id="1614488020" name="Picture 10" descr="A close up of a sign&#10;&#10;Description automatically generated"/>
-            <wp:cNvGraphicFramePr>
-              <a:graphicFrameLocks xmlns:a="http://schemas.openxmlformats.org/drawingml/2006/main" noChangeAspect="1"/>
-            </wp:cNvGraphicFramePr>
-            <a:graphic xmlns:a="http://schemas.openxmlformats.org/drawingml/2006/main">
-              <a:graphicData uri="http://schemas.openxmlformats.org/drawingml/2006/picture">
-                <pic:pic xmlns:pic="http://schemas.openxmlformats.org/drawingml/2006/picture">
-                  <pic:nvPicPr>
-                    <pic:cNvPr id="0" name="Picture 3" descr="A close up of a sign&#10;&#10;Description automatically generated"/>
-                    <pic:cNvPicPr>
-                      <a:picLocks noChangeAspect="1" noChangeArrowheads="1"/>
-                    </pic:cNvPicPr>
-                  </pic:nvPicPr>
-                  <pic:blipFill>
-                    <a:blip r:embed="rId14" r:link="rId15">
-                      <a:extLst>
-                        <a:ext uri="{28A0092B-C50C-407E-A947-70E740481C1C}">
-                          <a14:useLocalDpi xmlns:a14="http://schemas.microsoft.com/office/drawing/2010/main" val="0"/>
-                        </a:ext>
-                      </a:extLst>
-                    </a:blip>
-                    <a:srcRect/>
-                    <a:stretch>
-                      <a:fillRect/>
-                    </a:stretch>
-                  </pic:blipFill>
-                  <pic:spPr bwMode="auto">
-                    <a:xfrm>
-                      <a:off x="0" y="0"/>
-                      <a:ext cx="1057275" cy="485775"/>
-                    </a:xfrm>
-                    <a:prstGeom prst="rect">
-                      <a:avLst/>
-                    </a:prstGeom>
-                    <a:noFill/>
-                    <a:ln>
+                      <a:ln>
+                        <a:noFill/>
+                      </a:ln>
+                    </pic:spPr>
+                  </pic:pic>
+                </a:graphicData>
+              </a:graphic>
+            </wp:inline>
+          </w:drawing>
+        </w:r>
+        <w:r>
+          <w:rPr>
+            <w:rStyle w:val="Hyperlink"/>
+          </w:rPr>
+          <w:t xml:space="preserve">    </w:t>
+        </w:r>
+        <w:r>
+          <w:rPr>
+            <w:rStyle w:val="Hyperlink"/>
+            <w:noProof/>
+          </w:rPr>
+          <w:drawing>
+            <wp:inline distT="0" distB="0" distL="0" distR="0" wp14:anchorId="60AC2B09" wp14:editId="76BC8352">
+              <wp:extent cx="1057275" cy="485775"/>
+              <wp:effectExtent l="0" t="0" r="9525" b="9525"/>
+              <wp:docPr id="1614488020" name="Picture 10" descr="A close up of a sign&#10;&#10;Description automatically generated"/>
+              <wp:cNvGraphicFramePr>
+                <a:graphicFrameLocks xmlns:a="http://schemas.openxmlformats.org/drawingml/2006/main" noChangeAspect="1"/>
+              </wp:cNvGraphicFramePr>
+              <a:graphic xmlns:a="http://schemas.openxmlformats.org/drawingml/2006/main">
+                <a:graphicData uri="http://schemas.openxmlformats.org/drawingml/2006/picture">
+                  <pic:pic xmlns:pic="http://schemas.openxmlformats.org/drawingml/2006/picture">
+                    <pic:nvPicPr>
+                      <pic:cNvPr id="0" name="Picture 3" descr="A close up of a sign&#10;&#10;Description automatically generated"/>
+                      <pic:cNvPicPr>
+                        <a:picLocks noChangeAspect="1" noChangeArrowheads="1"/>
+                      </pic:cNvPicPr>
+                    </pic:nvPicPr>
+                    <pic:blipFill>
+                      <a:blip r:embed="rId17" r:link="rId18">
+                        <a:extLst>
+                          <a:ext uri="{28A0092B-C50C-407E-A947-70E740481C1C}">
+                            <a14:useLocalDpi xmlns:a14="http://schemas.microsoft.com/office/drawing/2010/main" val="0"/>
+                          </a:ext>
+                        </a:extLst>
+                      </a:blip>
+                      <a:srcRect/>
+                      <a:stretch>
+                        <a:fillRect/>
+                      </a:stretch>
+                    </pic:blipFill>
+                    <pic:spPr bwMode="auto">
+                      <a:xfrm>
+                        <a:off x="0" y="0"/>
+                        <a:ext cx="1057275" cy="485775"/>
+                      </a:xfrm>
+                      <a:prstGeom prst="rect">
+                        <a:avLst/>
+                      </a:prstGeom>
                       <a:noFill/>
-                    </a:ln>
-                  </pic:spPr>
-                </pic:pic>
-              </a:graphicData>
-            </a:graphic>
-          </wp:inline>
-        </w:drawing>
-      </w:r>
-      <w:r>
-        <w:fldChar w:fldCharType="end"/>
-      </w:r>
+                      <a:ln>
+                        <a:noFill/>
+                      </a:ln>
+                    </pic:spPr>
+                  </pic:pic>
+                </a:graphicData>
+              </a:graphic>
+            </wp:inline>
+          </w:drawing>
+        </w:r>
+      </w:hyperlink>
       <w:r>
         <w:rPr>
           <w:u w:val="single"/>
         </w:rPr>
         <w:t>   </w:t>
       </w:r>
-      <w:hyperlink r:id="rId16" w:tgtFrame="_blank" w:history="1">
+      <w:hyperlink r:id="rId19" w:tgtFrame="_blank" w:history="1">
         <w:r>
           <w:rPr>
             <w:rStyle w:val="Hyperlink"/>
@@ -680,7 +714,7 @@
                       </pic:cNvPicPr>
                     </pic:nvPicPr>
                     <pic:blipFill>
-                      <a:blip r:embed="rId17" r:link="rId18">
+                      <a:blip r:embed="rId20" r:link="rId21">
                         <a:extLst>
                           <a:ext uri="{28A0092B-C50C-407E-A947-70E740481C1C}">
                             <a14:useLocalDpi xmlns:a14="http://schemas.microsoft.com/office/drawing/2010/main" val="0"/>
@@ -740,7 +774,7 @@
                     </pic:cNvPicPr>
                   </pic:nvPicPr>
                   <pic:blipFill>
-                    <a:blip r:embed="rId19" r:link="rId20">
+                    <a:blip r:embed="rId22" r:link="rId23">
                       <a:extLst>
                         <a:ext uri="{28A0092B-C50C-407E-A947-70E740481C1C}">
                           <a14:useLocalDpi xmlns:a14="http://schemas.microsoft.com/office/drawing/2010/main" val="0"/>
@@ -789,7 +823,7 @@
         </w:rPr>
         <w:t xml:space="preserve">To place your name on the NZISF mailing list, </w:t>
       </w:r>
-      <w:hyperlink r:id="rId21" w:tgtFrame="_blank" w:history="1">
+      <w:hyperlink r:id="rId24" w:tgtFrame="_blank" w:history="1">
         <w:r>
           <w:rPr>
             <w:rStyle w:val="Hyperlink"/>
@@ -805,7 +839,7 @@
         <w:br/>
         <w:t xml:space="preserve">To remove your name from the NZISF mailing list, </w:t>
       </w:r>
-      <w:hyperlink r:id="rId22" w:history="1">
+      <w:hyperlink r:id="rId25" w:history="1">
         <w:r>
           <w:rPr>
             <w:rStyle w:val="Hyperlink"/>
@@ -815,7 +849,7 @@
         </w:r>
       </w:hyperlink>
     </w:p>
-    <w:bookmarkEnd w:id="0"/>
+    <w:bookmarkEnd w:id="1"/>
     <w:p/>
     <w:sectPr>
       <w:pgSz w:w="11906" w:h="16838"/>

</xml_diff>